<commit_message>
Update Mobile Page Navigation Errors
</commit_message>
<xml_diff>
--- a/TURNBULL, Luke - Assignment 2.docx
+++ b/TURNBULL, Luke - Assignment 2.docx
@@ -6,86 +6,573 @@
       <w:pPr>
         <w:pStyle w:val="Heading1"/>
         <w:spacing w:line="360" w:lineRule="auto"/>
-      </w:pPr>
-      <w:r>
+        <w:jc w:val="both"/>
+        <w:rPr>
+          <w:rFonts w:cs="Arial"/>
+        </w:rPr>
+      </w:pPr>
+      <w:r>
+        <w:rPr>
+          <w:rFonts w:cs="Arial"/>
+        </w:rPr>
         <w:t>Introduction</w:t>
       </w:r>
     </w:p>
-    <w:p/>
+    <w:p>
+      <w:pPr>
+        <w:spacing w:line="360" w:lineRule="auto"/>
+        <w:jc w:val="both"/>
+        <w:rPr>
+          <w:rFonts w:ascii="Arial" w:hAnsi="Arial" w:cs="Arial"/>
+          <w:sz w:val="20"/>
+          <w:szCs w:val="20"/>
+        </w:rPr>
+      </w:pPr>
+      <w:r>
+        <w:rPr>
+          <w:rFonts w:ascii="Arial" w:hAnsi="Arial" w:cs="Arial"/>
+          <w:sz w:val="20"/>
+          <w:szCs w:val="20"/>
+        </w:rPr>
+        <w:t xml:space="preserve">The purpose of this report is to outline the development process undertake to deploy a functional public-facing web application for a </w:t>
+      </w:r>
+      <w:r>
+        <w:rPr>
+          <w:rFonts w:ascii="Arial" w:hAnsi="Arial" w:cs="Arial"/>
+          <w:sz w:val="20"/>
+          <w:szCs w:val="20"/>
+        </w:rPr>
+        <w:t>fictional sporting organisation named the Penguins Basketball Club</w:t>
+      </w:r>
+      <w:r>
+        <w:rPr>
+          <w:rFonts w:ascii="Arial" w:hAnsi="Arial" w:cs="Arial"/>
+          <w:sz w:val="20"/>
+          <w:szCs w:val="20"/>
+        </w:rPr>
+        <w:t xml:space="preserve">. </w:t>
+      </w:r>
+      <w:r>
+        <w:rPr>
+          <w:rFonts w:ascii="Arial" w:hAnsi="Arial" w:cs="Arial"/>
+          <w:sz w:val="20"/>
+          <w:szCs w:val="20"/>
+        </w:rPr>
+        <w:t>The requirements as outlined by the Penguins organisation is</w:t>
+      </w:r>
+      <w:r>
+        <w:rPr>
+          <w:rFonts w:ascii="Arial" w:hAnsi="Arial" w:cs="Arial"/>
+          <w:sz w:val="20"/>
+          <w:szCs w:val="20"/>
+        </w:rPr>
+        <w:t xml:space="preserve"> </w:t>
+      </w:r>
+      <w:r>
+        <w:rPr>
+          <w:rFonts w:ascii="Arial" w:hAnsi="Arial" w:cs="Arial"/>
+          <w:sz w:val="20"/>
+          <w:szCs w:val="20"/>
+        </w:rPr>
+        <w:t>to develop a single-page application (SPA) that will function as the team’s primary resource to communicate with all stakeholders.</w:t>
+      </w:r>
+      <w:r>
+        <w:rPr>
+          <w:rFonts w:ascii="Arial" w:hAnsi="Arial" w:cs="Arial"/>
+          <w:sz w:val="20"/>
+          <w:szCs w:val="20"/>
+        </w:rPr>
+        <w:t xml:space="preserve"> This report will outline the methodology undertaken to develop, test and deploy the web application</w:t>
+      </w:r>
+      <w:r>
+        <w:rPr>
+          <w:rFonts w:ascii="Arial" w:hAnsi="Arial" w:cs="Arial"/>
+          <w:sz w:val="20"/>
+          <w:szCs w:val="20"/>
+        </w:rPr>
+        <w:t xml:space="preserve"> and </w:t>
+      </w:r>
+      <w:r>
+        <w:rPr>
+          <w:rFonts w:ascii="Arial" w:hAnsi="Arial" w:cs="Arial"/>
+          <w:sz w:val="20"/>
+          <w:szCs w:val="20"/>
+        </w:rPr>
+        <w:t>conclude with a reflection on the development process.</w:t>
+      </w:r>
+    </w:p>
     <w:p>
       <w:pPr>
         <w:pStyle w:val="Heading1"/>
         <w:spacing w:line="360" w:lineRule="auto"/>
-      </w:pPr>
-      <w:r>
+        <w:jc w:val="both"/>
+        <w:rPr>
+          <w:rFonts w:cs="Arial"/>
+        </w:rPr>
+      </w:pPr>
+      <w:r>
+        <w:rPr>
+          <w:rFonts w:cs="Arial"/>
+        </w:rPr>
         <w:t>Methodology</w:t>
       </w:r>
     </w:p>
-    <w:p/>
+    <w:p>
+      <w:pPr>
+        <w:spacing w:line="360" w:lineRule="auto"/>
+        <w:jc w:val="both"/>
+        <w:rPr>
+          <w:rFonts w:ascii="Arial" w:hAnsi="Arial" w:cs="Arial"/>
+        </w:rPr>
+      </w:pPr>
+    </w:p>
     <w:p>
       <w:pPr>
         <w:pStyle w:val="Heading2"/>
         <w:spacing w:line="360" w:lineRule="auto"/>
-      </w:pPr>
-      <w:r>
+        <w:jc w:val="both"/>
+        <w:rPr>
+          <w:rFonts w:cs="Arial"/>
+        </w:rPr>
+      </w:pPr>
+      <w:r>
+        <w:rPr>
+          <w:rFonts w:cs="Arial"/>
+        </w:rPr>
         <w:t>Code</w:t>
       </w:r>
     </w:p>
-    <w:p/>
+    <w:p>
+      <w:pPr>
+        <w:jc w:val="both"/>
+      </w:pPr>
+      <w:r>
+        <w:t xml:space="preserve">The application was built using React, a JavaScript library for building user interfaces. </w:t>
+      </w:r>
+    </w:p>
+    <w:p>
+      <w:pPr>
+        <w:jc w:val="both"/>
+      </w:pPr>
+      <w:r>
+        <w:t xml:space="preserve">The components used in the application include </w:t>
+      </w:r>
+      <w:r>
+        <w:t>the following:</w:t>
+      </w:r>
+    </w:p>
+    <w:p>
+      <w:pPr>
+        <w:ind w:left="720"/>
+        <w:jc w:val="both"/>
+        <w:rPr>
+          <w:b/>
+          <w:bCs/>
+        </w:rPr>
+      </w:pPr>
+      <w:r>
+        <w:rPr>
+          <w:b/>
+          <w:bCs/>
+        </w:rPr>
+        <w:t>Navigation</w:t>
+      </w:r>
+    </w:p>
+    <w:p>
+      <w:pPr>
+        <w:ind w:left="720"/>
+        <w:jc w:val="both"/>
+        <w:rPr>
+          <w:b/>
+          <w:bCs/>
+        </w:rPr>
+      </w:pPr>
+      <w:r>
+        <w:rPr>
+          <w:b/>
+          <w:bCs/>
+        </w:rPr>
+        <w:t>Home Page</w:t>
+      </w:r>
+    </w:p>
+    <w:p>
+      <w:pPr>
+        <w:ind w:left="720"/>
+        <w:jc w:val="both"/>
+        <w:rPr>
+          <w:b/>
+          <w:bCs/>
+        </w:rPr>
+      </w:pPr>
+      <w:r>
+        <w:rPr>
+          <w:b/>
+          <w:bCs/>
+        </w:rPr>
+        <w:t>Schedule</w:t>
+      </w:r>
+    </w:p>
+    <w:p>
+      <w:pPr>
+        <w:ind w:left="720"/>
+        <w:jc w:val="both"/>
+        <w:rPr>
+          <w:b/>
+          <w:bCs/>
+        </w:rPr>
+      </w:pPr>
+      <w:r>
+        <w:rPr>
+          <w:b/>
+          <w:bCs/>
+        </w:rPr>
+        <w:t>Roster</w:t>
+      </w:r>
+    </w:p>
+    <w:p>
+      <w:pPr>
+        <w:ind w:left="720"/>
+        <w:jc w:val="both"/>
+        <w:rPr>
+          <w:b/>
+          <w:bCs/>
+        </w:rPr>
+      </w:pPr>
+      <w:r>
+        <w:rPr>
+          <w:b/>
+          <w:bCs/>
+        </w:rPr>
+        <w:t>Standings</w:t>
+      </w:r>
+    </w:p>
+    <w:p>
+      <w:pPr>
+        <w:ind w:left="720"/>
+        <w:jc w:val="both"/>
+        <w:rPr>
+          <w:b/>
+          <w:bCs/>
+        </w:rPr>
+      </w:pPr>
+      <w:r>
+        <w:rPr>
+          <w:b/>
+          <w:bCs/>
+        </w:rPr>
+        <w:t>Community</w:t>
+      </w:r>
+    </w:p>
+    <w:p>
+      <w:pPr>
+        <w:ind w:left="720"/>
+        <w:jc w:val="both"/>
+        <w:rPr>
+          <w:b/>
+          <w:bCs/>
+        </w:rPr>
+      </w:pPr>
+      <w:r>
+        <w:rPr>
+          <w:b/>
+          <w:bCs/>
+        </w:rPr>
+        <w:t>Gallery</w:t>
+      </w:r>
+    </w:p>
+    <w:p>
+      <w:pPr>
+        <w:ind w:left="720"/>
+        <w:jc w:val="both"/>
+        <w:rPr>
+          <w:b/>
+          <w:bCs/>
+        </w:rPr>
+      </w:pPr>
+      <w:r>
+        <w:rPr>
+          <w:b/>
+          <w:bCs/>
+        </w:rPr>
+        <w:t>Contact</w:t>
+      </w:r>
+    </w:p>
+    <w:p>
+      <w:pPr>
+        <w:ind w:left="720"/>
+        <w:jc w:val="both"/>
+        <w:rPr>
+          <w:b/>
+          <w:bCs/>
+        </w:rPr>
+      </w:pPr>
+      <w:r>
+        <w:rPr>
+          <w:b/>
+          <w:bCs/>
+        </w:rPr>
+        <w:t>Footer</w:t>
+      </w:r>
+    </w:p>
+    <w:p>
+      <w:pPr>
+        <w:jc w:val="both"/>
+      </w:pPr>
+      <w:r>
+        <w:t>React</w:t>
+      </w:r>
+      <w:r>
+        <w:t xml:space="preserve"> was used due to its</w:t>
+      </w:r>
+      <w:r>
+        <w:t xml:space="preserve"> modular architecture </w:t>
+      </w:r>
+      <w:r>
+        <w:t>that</w:t>
+      </w:r>
+      <w:r>
+        <w:t xml:space="preserve"> allow</w:t>
+      </w:r>
+      <w:r>
+        <w:t>s</w:t>
+      </w:r>
+      <w:r>
+        <w:t xml:space="preserve"> for</w:t>
+      </w:r>
+      <w:r>
+        <w:t xml:space="preserve"> enhanced</w:t>
+      </w:r>
+      <w:r>
+        <w:t xml:space="preserve"> flexibility in the application's structure </w:t>
+      </w:r>
+      <w:r>
+        <w:t>in addition to its</w:t>
+      </w:r>
+      <w:r>
+        <w:t xml:space="preserve"> ease of maintenance.</w:t>
+      </w:r>
+    </w:p>
+    <w:p>
+      <w:pPr>
+        <w:pStyle w:val="Heading3"/>
+        <w:spacing w:line="360" w:lineRule="auto"/>
+        <w:jc w:val="both"/>
+        <w:rPr>
+          <w:rFonts w:cs="Arial"/>
+        </w:rPr>
+      </w:pPr>
+      <w:r>
+        <w:rPr>
+          <w:rFonts w:cs="Arial"/>
+        </w:rPr>
+        <w:t>Installed Packages</w:t>
+      </w:r>
+    </w:p>
+    <w:p>
+      <w:pPr>
+        <w:spacing w:line="360" w:lineRule="auto"/>
+        <w:jc w:val="both"/>
+        <w:rPr>
+          <w:rFonts w:ascii="Arial" w:hAnsi="Arial" w:cs="Arial"/>
+        </w:rPr>
+      </w:pPr>
+    </w:p>
     <w:p>
       <w:pPr>
         <w:pStyle w:val="Heading2"/>
         <w:spacing w:line="360" w:lineRule="auto"/>
-      </w:pPr>
-      <w:r>
+        <w:jc w:val="both"/>
+        <w:rPr>
+          <w:rFonts w:cs="Arial"/>
+        </w:rPr>
+      </w:pPr>
+      <w:r>
+        <w:rPr>
+          <w:rFonts w:cs="Arial"/>
+        </w:rPr>
         <w:t>Version Control</w:t>
       </w:r>
     </w:p>
-    <w:p/>
+    <w:p>
+      <w:pPr>
+        <w:jc w:val="both"/>
+        <w:rPr>
+          <w:rFonts w:ascii="Arial" w:hAnsi="Arial" w:cs="Arial"/>
+        </w:rPr>
+      </w:pPr>
+      <w:r>
+        <w:rPr>
+          <w:rFonts w:ascii="Arial" w:hAnsi="Arial" w:cs="Arial"/>
+        </w:rPr>
+        <w:t>To manage version control, Git was used, a distributed version control system. Git allows for collaborative development and tracking of changes made to the codebase. The code was hosted on a GitHub repository, allowing for easy sharing of the codebase with other developers working on the project.</w:t>
+      </w:r>
+    </w:p>
+    <w:p>
+      <w:pPr>
+        <w:spacing w:line="360" w:lineRule="auto"/>
+        <w:jc w:val="both"/>
+        <w:rPr>
+          <w:rFonts w:ascii="Arial" w:hAnsi="Arial" w:cs="Arial"/>
+          <w:b/>
+          <w:bCs/>
+        </w:rPr>
+      </w:pPr>
+    </w:p>
+    <w:p>
+      <w:pPr>
+        <w:spacing w:line="360" w:lineRule="auto"/>
+        <w:jc w:val="both"/>
+        <w:rPr>
+          <w:rFonts w:ascii="Arial" w:hAnsi="Arial" w:cs="Arial"/>
+        </w:rPr>
+      </w:pPr>
+    </w:p>
     <w:p>
       <w:pPr>
         <w:pStyle w:val="Heading2"/>
         <w:spacing w:line="360" w:lineRule="auto"/>
-      </w:pPr>
-      <w:r>
-        <w:t>Acceptance Criteria</w:t>
-      </w:r>
-    </w:p>
-    <w:p/>
-    <w:p>
-      <w:pPr>
-        <w:pStyle w:val="Heading2"/>
-        <w:spacing w:line="360" w:lineRule="auto"/>
-      </w:pPr>
-      <w:r>
+        <w:jc w:val="both"/>
+        <w:rPr>
+          <w:rFonts w:cs="Arial"/>
+        </w:rPr>
+      </w:pPr>
+      <w:r>
+        <w:rPr>
+          <w:rFonts w:cs="Arial"/>
+        </w:rPr>
+        <w:lastRenderedPageBreak/>
         <w:t>Deployment</w:t>
       </w:r>
     </w:p>
-    <w:p/>
+    <w:p>
+      <w:pPr>
+        <w:spacing w:line="360" w:lineRule="auto"/>
+        <w:jc w:val="both"/>
+        <w:rPr>
+          <w:rFonts w:ascii="Arial" w:hAnsi="Arial" w:cs="Arial"/>
+        </w:rPr>
+      </w:pPr>
+      <w:r>
+        <w:rPr>
+          <w:rFonts w:ascii="Arial" w:hAnsi="Arial" w:cs="Arial"/>
+        </w:rPr>
+        <w:t>To ensure the application was functioning as intended, a testing framework was used to write unit and integration tests for the codebase</w:t>
+      </w:r>
+    </w:p>
+    <w:p>
+      <w:pPr>
+        <w:spacing w:line="360" w:lineRule="auto"/>
+        <w:jc w:val="both"/>
+        <w:rPr>
+          <w:rFonts w:ascii="Arial" w:hAnsi="Arial" w:cs="Arial"/>
+        </w:rPr>
+      </w:pPr>
+      <w:r>
+        <w:rPr>
+          <w:rFonts w:ascii="Arial" w:hAnsi="Arial" w:cs="Arial"/>
+        </w:rPr>
+        <w:t>This ensured that any code changes were tested before they were merged into the codebase, reducing the risk of introducing bugs or errors. Overall, testing played a critical role in ensuring the application was stable and reliable for users.</w:t>
+      </w:r>
+    </w:p>
+    <w:p>
+      <w:pPr>
+        <w:spacing w:line="360" w:lineRule="auto"/>
+        <w:jc w:val="both"/>
+        <w:rPr>
+          <w:rFonts w:ascii="Arial" w:hAnsi="Arial" w:cs="Arial"/>
+        </w:rPr>
+      </w:pPr>
+    </w:p>
     <w:p>
       <w:pPr>
         <w:pStyle w:val="Heading1"/>
         <w:spacing w:line="360" w:lineRule="auto"/>
-      </w:pPr>
-      <w:r>
+        <w:jc w:val="both"/>
+        <w:rPr>
+          <w:rFonts w:cs="Arial"/>
+        </w:rPr>
+      </w:pPr>
+      <w:r>
+        <w:rPr>
+          <w:rFonts w:cs="Arial"/>
+        </w:rPr>
         <w:t>Reflection</w:t>
       </w:r>
     </w:p>
     <w:p>
       <w:pPr>
         <w:spacing w:line="360" w:lineRule="auto"/>
-      </w:pPr>
-    </w:p>
-    <w:p>
-      <w:pPr>
-        <w:spacing w:line="360" w:lineRule="auto"/>
-        <w:rPr>
-          <w:rFonts w:ascii="Arial" w:eastAsiaTheme="majorEastAsia" w:hAnsi="Arial" w:cstheme="majorBidi"/>
+        <w:jc w:val="both"/>
+        <w:rPr>
+          <w:rFonts w:ascii="Arial" w:hAnsi="Arial" w:cs="Arial"/>
+        </w:rPr>
+      </w:pPr>
+      <w:r>
+        <w:rPr>
+          <w:rFonts w:ascii="Arial" w:hAnsi="Arial" w:cs="Arial"/>
+        </w:rPr>
+        <w:t>Advanced JS</w:t>
+      </w:r>
+    </w:p>
+    <w:p>
+      <w:pPr>
+        <w:spacing w:line="360" w:lineRule="auto"/>
+        <w:jc w:val="both"/>
+        <w:rPr>
+          <w:rFonts w:ascii="Arial" w:hAnsi="Arial" w:cs="Arial"/>
+        </w:rPr>
+      </w:pPr>
+      <w:r>
+        <w:rPr>
+          <w:rFonts w:ascii="Arial" w:hAnsi="Arial" w:cs="Arial"/>
+        </w:rPr>
+        <w:t>React and Version Control</w:t>
+      </w:r>
+    </w:p>
+    <w:p>
+      <w:pPr>
+        <w:spacing w:line="360" w:lineRule="auto"/>
+        <w:jc w:val="both"/>
+        <w:rPr>
+          <w:rFonts w:ascii="Arial" w:hAnsi="Arial" w:cs="Arial"/>
+        </w:rPr>
+      </w:pPr>
+      <w:r>
+        <w:rPr>
+          <w:rFonts w:ascii="Arial" w:hAnsi="Arial" w:cs="Arial"/>
+        </w:rPr>
+        <w:t>Advanced React</w:t>
+      </w:r>
+    </w:p>
+    <w:p>
+      <w:pPr>
+        <w:spacing w:line="360" w:lineRule="auto"/>
+        <w:jc w:val="both"/>
+        <w:rPr>
+          <w:rFonts w:ascii="Arial" w:hAnsi="Arial" w:cs="Arial"/>
+        </w:rPr>
+      </w:pPr>
+      <w:r>
+        <w:rPr>
+          <w:rFonts w:ascii="Arial" w:hAnsi="Arial" w:cs="Arial"/>
+        </w:rPr>
+        <w:t>Testing</w:t>
+      </w:r>
+    </w:p>
+    <w:p>
+      <w:pPr>
+        <w:spacing w:line="360" w:lineRule="auto"/>
+        <w:jc w:val="both"/>
+        <w:rPr>
+          <w:rFonts w:ascii="Arial" w:eastAsiaTheme="majorEastAsia" w:hAnsi="Arial" w:cs="Arial"/>
           <w:sz w:val="28"/>
           <w:szCs w:val="32"/>
         </w:rPr>
       </w:pPr>
       <w:r>
+        <w:rPr>
+          <w:rFonts w:ascii="Arial" w:hAnsi="Arial" w:cs="Arial"/>
+        </w:rPr>
         <w:br w:type="page"/>
       </w:r>
     </w:p>
@@ -93,76 +580,450 @@
       <w:pPr>
         <w:pStyle w:val="Heading1"/>
         <w:spacing w:line="360" w:lineRule="auto"/>
-      </w:pPr>
-      <w:r>
+        <w:jc w:val="both"/>
+        <w:rPr>
+          <w:rFonts w:cs="Arial"/>
+        </w:rPr>
+      </w:pPr>
+      <w:r>
+        <w:rPr>
+          <w:rFonts w:cs="Arial"/>
+        </w:rPr>
         <w:lastRenderedPageBreak/>
         <w:t>References</w:t>
       </w:r>
     </w:p>
     <w:p>
-      <w:r>
-        <w:t>Font Awesome (2023), Font Awesome</w:t>
-      </w:r>
-      <w:r>
+      <w:pPr>
+        <w:spacing w:line="360" w:lineRule="auto"/>
+        <w:ind w:firstLine="720"/>
+        <w:jc w:val="both"/>
+        <w:rPr>
+          <w:rFonts w:ascii="Arial" w:hAnsi="Arial" w:cs="Arial"/>
+        </w:rPr>
+      </w:pPr>
+      <w:r>
+        <w:rPr>
+          <w:rFonts w:ascii="Arial" w:hAnsi="Arial" w:cs="Arial"/>
+        </w:rPr>
+        <w:t xml:space="preserve">A. </w:t>
+      </w:r>
+      <w:r>
+        <w:rPr>
+          <w:rFonts w:ascii="Arial" w:hAnsi="Arial" w:cs="Arial"/>
+        </w:rPr>
+        <w:t xml:space="preserve">(2022), </w:t>
+      </w:r>
+      <w:proofErr w:type="spellStart"/>
+      <w:r>
+        <w:rPr>
+          <w:rFonts w:ascii="Arial" w:hAnsi="Arial" w:cs="Arial"/>
+        </w:rPr>
+        <w:t>ReactCardFlip</w:t>
+      </w:r>
+      <w:proofErr w:type="spellEnd"/>
+      <w:r>
+        <w:rPr>
+          <w:rFonts w:ascii="Arial" w:hAnsi="Arial" w:cs="Arial"/>
+        </w:rPr>
+        <w:t xml:space="preserve">, </w:t>
+      </w:r>
+      <w:proofErr w:type="spellStart"/>
+      <w:r>
+        <w:rPr>
+          <w:rFonts w:ascii="Arial" w:hAnsi="Arial" w:cs="Arial"/>
+        </w:rPr>
+        <w:t>npmjs</w:t>
+      </w:r>
+      <w:proofErr w:type="spellEnd"/>
+      <w:r>
+        <w:rPr>
+          <w:rFonts w:ascii="Arial" w:hAnsi="Arial" w:cs="Arial"/>
+        </w:rPr>
+        <w:t>, viewed 25 March 2023, &lt;</w:t>
+      </w:r>
+      <w:r>
+        <w:rPr>
+          <w:rFonts w:ascii="Arial" w:hAnsi="Arial" w:cs="Arial"/>
+        </w:rPr>
+        <w:t>https://www.npmjs.com/package/react-card-flip</w:t>
+      </w:r>
+      <w:r>
+        <w:rPr>
+          <w:rFonts w:ascii="Arial" w:hAnsi="Arial" w:cs="Arial"/>
+        </w:rPr>
+        <w:t>&gt;</w:t>
+      </w:r>
+    </w:p>
+    <w:p>
+      <w:pPr>
+        <w:spacing w:line="360" w:lineRule="auto"/>
+        <w:ind w:firstLine="720"/>
+        <w:jc w:val="both"/>
+        <w:rPr>
+          <w:rFonts w:ascii="Arial" w:hAnsi="Arial" w:cs="Arial"/>
+        </w:rPr>
+      </w:pPr>
+      <w:r>
+        <w:rPr>
+          <w:rFonts w:ascii="Arial" w:hAnsi="Arial" w:cs="Arial"/>
+        </w:rPr>
+        <w:t>Font Awesome (2023), Font Awesome, viewed 12 February 2023, &lt;https://fontawesome.com/</w:t>
+      </w:r>
+      <w:r>
+        <w:rPr>
+          <w:rFonts w:ascii="Arial" w:hAnsi="Arial" w:cs="Arial"/>
+        </w:rPr>
+        <w:t>&gt;</w:t>
+      </w:r>
+      <w:r>
+        <w:rPr>
+          <w:rFonts w:ascii="Arial" w:hAnsi="Arial" w:cs="Arial"/>
+        </w:rPr>
+        <w:t xml:space="preserve"> </w:t>
+      </w:r>
+    </w:p>
+    <w:p>
+      <w:pPr>
+        <w:spacing w:line="360" w:lineRule="auto"/>
+        <w:ind w:firstLine="720"/>
+        <w:jc w:val="both"/>
+        <w:rPr>
+          <w:rFonts w:ascii="Arial" w:hAnsi="Arial" w:cs="Arial"/>
+        </w:rPr>
+      </w:pPr>
+      <w:r>
+        <w:rPr>
+          <w:rFonts w:ascii="Arial" w:hAnsi="Arial" w:cs="Arial"/>
+        </w:rPr>
+        <w:t>F</w:t>
+      </w:r>
+      <w:r>
+        <w:rPr>
+          <w:rFonts w:ascii="Arial" w:hAnsi="Arial" w:cs="Arial"/>
+        </w:rPr>
+        <w:t>.</w:t>
+      </w:r>
+      <w:r>
+        <w:rPr>
+          <w:rFonts w:ascii="Arial" w:hAnsi="Arial" w:cs="Arial"/>
+        </w:rPr>
+        <w:t xml:space="preserve"> (2023)</w:t>
+      </w:r>
+      <w:r>
+        <w:rPr>
+          <w:rFonts w:ascii="Arial" w:hAnsi="Arial" w:cs="Arial"/>
+        </w:rPr>
         <w:t>,</w:t>
       </w:r>
       <w:r>
-        <w:t xml:space="preserve"> viewed 12 February 2023, &lt;https://fontawesome.com/ &gt;</w:t>
-      </w:r>
-    </w:p>
-    <w:p>
-      <w:r>
+        <w:rPr>
+          <w:rFonts w:ascii="Arial" w:hAnsi="Arial" w:cs="Arial"/>
+        </w:rPr>
+        <w:t xml:space="preserve"> React Scroll</w:t>
+      </w:r>
+      <w:r>
+        <w:rPr>
+          <w:rFonts w:ascii="Arial" w:hAnsi="Arial" w:cs="Arial"/>
+        </w:rPr>
+        <w:t>,</w:t>
+      </w:r>
+      <w:r>
+        <w:rPr>
+          <w:rFonts w:ascii="Arial" w:hAnsi="Arial" w:cs="Arial"/>
+        </w:rPr>
+        <w:t xml:space="preserve"> </w:t>
+      </w:r>
+      <w:proofErr w:type="spellStart"/>
+      <w:r>
+        <w:rPr>
+          <w:rFonts w:ascii="Arial" w:hAnsi="Arial" w:cs="Arial"/>
+        </w:rPr>
+        <w:t>n</w:t>
+      </w:r>
+      <w:r>
+        <w:rPr>
+          <w:rFonts w:ascii="Arial" w:hAnsi="Arial" w:cs="Arial"/>
+        </w:rPr>
+        <w:t>pmjs</w:t>
+      </w:r>
+      <w:proofErr w:type="spellEnd"/>
+      <w:r>
+        <w:rPr>
+          <w:rFonts w:ascii="Arial" w:hAnsi="Arial" w:cs="Arial"/>
+        </w:rPr>
+        <w:t>,</w:t>
+      </w:r>
+      <w:r>
+        <w:rPr>
+          <w:rFonts w:ascii="Arial" w:hAnsi="Arial" w:cs="Arial"/>
+        </w:rPr>
+        <w:t xml:space="preserve"> </w:t>
+      </w:r>
+      <w:r>
+        <w:rPr>
+          <w:rFonts w:ascii="Arial" w:hAnsi="Arial" w:cs="Arial"/>
+        </w:rPr>
+        <w:t xml:space="preserve">viewed 25 March 2023, </w:t>
+      </w:r>
+      <w:hyperlink r:id="rId7" w:history="1">
+        <w:r>
+          <w:rPr>
+            <w:rStyle w:val="Hyperlink"/>
+            <w:rFonts w:ascii="Arial" w:hAnsi="Arial" w:cs="Arial"/>
+          </w:rPr>
+          <w:t>https://www.npmjs.com/package/react-scroll</w:t>
+        </w:r>
+      </w:hyperlink>
+    </w:p>
+    <w:p>
+      <w:pPr>
+        <w:spacing w:line="360" w:lineRule="auto"/>
+        <w:ind w:firstLine="720"/>
+        <w:jc w:val="both"/>
+        <w:rPr>
+          <w:rFonts w:ascii="Arial" w:hAnsi="Arial" w:cs="Arial"/>
+        </w:rPr>
+      </w:pPr>
+      <w:r>
+        <w:rPr>
+          <w:rFonts w:ascii="Arial" w:hAnsi="Arial" w:cs="Arial"/>
+        </w:rPr>
+        <w:t xml:space="preserve">Git (2023), Git, viewed 18 March 2023, </w:t>
+      </w:r>
+      <w:hyperlink r:id="rId8" w:history="1">
+        <w:r>
+          <w:rPr>
+            <w:rStyle w:val="Hyperlink"/>
+            <w:rFonts w:ascii="Arial" w:hAnsi="Arial" w:cs="Arial"/>
+          </w:rPr>
+          <w:t>https://git-scm.com/</w:t>
+        </w:r>
+      </w:hyperlink>
+    </w:p>
+    <w:p>
+      <w:pPr>
+        <w:spacing w:line="360" w:lineRule="auto"/>
+        <w:ind w:firstLine="720"/>
+        <w:jc w:val="both"/>
+        <w:rPr>
+          <w:rFonts w:ascii="Arial" w:hAnsi="Arial" w:cs="Arial"/>
+        </w:rPr>
+      </w:pPr>
+      <w:r>
+        <w:rPr>
+          <w:rFonts w:ascii="Arial" w:hAnsi="Arial" w:cs="Arial"/>
+        </w:rPr>
+        <w:t>J. (2020), React-Testing-Library – Pro tips, Medium, viewed 25 March 2023, &lt;</w:t>
+      </w:r>
+      <w:r>
+        <w:rPr>
+          <w:rFonts w:ascii="Arial" w:hAnsi="Arial" w:cs="Arial"/>
+        </w:rPr>
+        <w:t>https://jero786.medium.com/react-testing-library-pro-tips-eba7181eb6fb</w:t>
+      </w:r>
+      <w:r>
+        <w:rPr>
+          <w:rFonts w:ascii="Arial" w:hAnsi="Arial" w:cs="Arial"/>
+        </w:rPr>
+        <w:t>&gt;</w:t>
+      </w:r>
+    </w:p>
+    <w:p>
+      <w:pPr>
+        <w:spacing w:line="360" w:lineRule="auto"/>
+        <w:ind w:firstLine="720"/>
+        <w:jc w:val="both"/>
+        <w:rPr>
+          <w:rFonts w:ascii="Arial" w:hAnsi="Arial" w:cs="Arial"/>
+        </w:rPr>
+      </w:pPr>
+      <w:r>
+        <w:rPr>
+          <w:rFonts w:ascii="Arial" w:hAnsi="Arial" w:cs="Arial"/>
+        </w:rPr>
+        <w:t xml:space="preserve">L. (2022), React Responsive Carousel, </w:t>
+      </w:r>
+      <w:proofErr w:type="spellStart"/>
+      <w:r>
+        <w:rPr>
+          <w:rFonts w:ascii="Arial" w:hAnsi="Arial" w:cs="Arial"/>
+        </w:rPr>
+        <w:t>npmjs</w:t>
+      </w:r>
+      <w:proofErr w:type="spellEnd"/>
+      <w:r>
+        <w:rPr>
+          <w:rFonts w:ascii="Arial" w:hAnsi="Arial" w:cs="Arial"/>
+        </w:rPr>
+        <w:t xml:space="preserve">,  </w:t>
+      </w:r>
+      <w:r>
+        <w:rPr>
+          <w:rFonts w:ascii="Arial" w:hAnsi="Arial" w:cs="Arial"/>
+        </w:rPr>
+        <w:t>viewed 25 March 2023</w:t>
+      </w:r>
+      <w:r>
+        <w:rPr>
+          <w:rFonts w:ascii="Arial" w:hAnsi="Arial" w:cs="Arial"/>
+        </w:rPr>
+        <w:t xml:space="preserve">, </w:t>
+      </w:r>
+      <w:hyperlink r:id="rId9" w:history="1">
+        <w:r>
+          <w:rPr>
+            <w:rStyle w:val="Hyperlink"/>
+            <w:rFonts w:ascii="Arial" w:hAnsi="Arial" w:cs="Arial"/>
+          </w:rPr>
+          <w:t>https://www.npmjs.com/package/react-responsive-carousel</w:t>
+        </w:r>
+      </w:hyperlink>
+    </w:p>
+    <w:p>
+      <w:pPr>
+        <w:spacing w:line="360" w:lineRule="auto"/>
+        <w:ind w:firstLine="720"/>
+        <w:jc w:val="both"/>
+        <w:rPr>
+          <w:rFonts w:ascii="Arial" w:hAnsi="Arial" w:cs="Arial"/>
+        </w:rPr>
+      </w:pPr>
+      <w:r>
+        <w:rPr>
+          <w:rFonts w:ascii="Arial" w:hAnsi="Arial" w:cs="Arial"/>
+        </w:rPr>
+        <w:t>NodeJS (2022), NodeJS, viewed 18 March 2023, &lt;</w:t>
+      </w:r>
+      <w:r>
+        <w:rPr>
+          <w:rFonts w:ascii="Arial" w:hAnsi="Arial" w:cs="Arial"/>
+        </w:rPr>
+        <w:t>https://nodejs.org/en</w:t>
+      </w:r>
+      <w:r>
+        <w:rPr>
+          <w:rFonts w:ascii="Arial" w:hAnsi="Arial" w:cs="Arial"/>
+        </w:rPr>
+        <w:t>&gt;</w:t>
+      </w:r>
+    </w:p>
+    <w:p>
+      <w:pPr>
+        <w:spacing w:line="360" w:lineRule="auto"/>
+        <w:ind w:firstLine="720"/>
+        <w:jc w:val="both"/>
+        <w:rPr>
+          <w:rFonts w:ascii="Arial" w:hAnsi="Arial" w:cs="Arial"/>
+        </w:rPr>
+      </w:pPr>
+      <w:r>
+        <w:rPr>
+          <w:rFonts w:ascii="Arial" w:hAnsi="Arial" w:cs="Arial"/>
+        </w:rPr>
         <w:t xml:space="preserve">Privacy Policy Template (2023), Victorian Government, viewed 12 February 2023, </w:t>
       </w:r>
       <w:r>
+        <w:rPr>
+          <w:rFonts w:ascii="Arial" w:hAnsi="Arial" w:cs="Arial"/>
+        </w:rPr>
         <w:t>&lt;</w:t>
       </w:r>
-      <w:r>
-        <w:t>https://business.vic.gov.au/tools-and-templates/privacy-policytemplate</w:t>
-      </w:r>
-      <w:r>
+      <w:hyperlink r:id="rId10" w:history="1">
+        <w:r>
+          <w:rPr>
+            <w:rStyle w:val="Hyperlink"/>
+            <w:rFonts w:ascii="Arial" w:hAnsi="Arial" w:cs="Arial"/>
+          </w:rPr>
+          <w:t>https://business.vic.gov.au/tools-and-templates/privacy-policytemplate</w:t>
+        </w:r>
+      </w:hyperlink>
+      <w:r>
+        <w:rPr>
+          <w:rFonts w:ascii="Arial" w:hAnsi="Arial" w:cs="Arial"/>
+        </w:rPr>
         <w:t>&gt;</w:t>
       </w:r>
     </w:p>
     <w:p>
+      <w:pPr>
+        <w:spacing w:line="360" w:lineRule="auto"/>
+        <w:ind w:firstLine="720"/>
+        <w:jc w:val="both"/>
+        <w:rPr>
+          <w:rFonts w:ascii="Arial" w:hAnsi="Arial" w:cs="Arial"/>
+        </w:rPr>
+      </w:pPr>
       <w:proofErr w:type="spellStart"/>
       <w:r>
+        <w:rPr>
+          <w:rFonts w:ascii="Arial" w:hAnsi="Arial" w:cs="Arial"/>
+        </w:rPr>
         <w:t>Uizard</w:t>
       </w:r>
       <w:proofErr w:type="spellEnd"/>
       <w:r>
+        <w:rPr>
+          <w:rFonts w:ascii="Arial" w:hAnsi="Arial" w:cs="Arial"/>
+        </w:rPr>
         <w:t xml:space="preserve"> (2023), </w:t>
       </w:r>
       <w:proofErr w:type="spellStart"/>
       <w:r>
+        <w:rPr>
+          <w:rFonts w:ascii="Arial" w:hAnsi="Arial" w:cs="Arial"/>
+        </w:rPr>
         <w:t>Uizard</w:t>
       </w:r>
       <w:proofErr w:type="spellEnd"/>
       <w:r>
-        <w:t>, viewed 5 February 2023, &lt;https://app.uizard.io/p/b0312edf &gt;</w:t>
-      </w:r>
-    </w:p>
-    <w:p>
+        <w:rPr>
+          <w:rFonts w:ascii="Arial" w:hAnsi="Arial" w:cs="Arial"/>
+        </w:rPr>
+        <w:t>, viewed 5 February 2023, &lt;https://app.uizard.io/p/b0312edf&gt;</w:t>
+      </w:r>
+    </w:p>
+    <w:p>
+      <w:pPr>
+        <w:spacing w:line="360" w:lineRule="auto"/>
+        <w:ind w:firstLine="720"/>
+        <w:jc w:val="both"/>
+        <w:rPr>
+          <w:rFonts w:ascii="Arial" w:hAnsi="Arial" w:cs="Arial"/>
+        </w:rPr>
+      </w:pPr>
       <w:proofErr w:type="spellStart"/>
       <w:r>
+        <w:rPr>
+          <w:rFonts w:ascii="Arial" w:hAnsi="Arial" w:cs="Arial"/>
+        </w:rPr>
         <w:t>Unsplash</w:t>
       </w:r>
       <w:proofErr w:type="spellEnd"/>
       <w:r>
+        <w:rPr>
+          <w:rFonts w:ascii="Arial" w:hAnsi="Arial" w:cs="Arial"/>
+        </w:rPr>
         <w:t xml:space="preserve"> (2023), </w:t>
       </w:r>
       <w:proofErr w:type="spellStart"/>
       <w:r>
+        <w:rPr>
+          <w:rFonts w:ascii="Arial" w:hAnsi="Arial" w:cs="Arial"/>
+        </w:rPr>
         <w:t>Unsplash</w:t>
       </w:r>
       <w:proofErr w:type="spellEnd"/>
       <w:r>
-        <w:t>, viewed: 12 February 2023, &lt;https://unsplash.com/ &gt;.</w:t>
+        <w:rPr>
+          <w:rFonts w:ascii="Arial" w:hAnsi="Arial" w:cs="Arial"/>
+        </w:rPr>
+        <w:t>, viewed: 12 February 2023, &lt;https://unsplash.com/&gt;</w:t>
       </w:r>
     </w:p>
     <w:sectPr>
-      <w:headerReference w:type="default" r:id="rId6"/>
-      <w:footerReference w:type="default" r:id="rId7"/>
+      <w:headerReference w:type="default" r:id="rId11"/>
+      <w:footerReference w:type="default" r:id="rId12"/>
       <w:pgSz w:w="11906" w:h="16838"/>
       <w:pgMar w:top="1440" w:right="1440" w:bottom="1440" w:left="1440" w:header="708" w:footer="708" w:gutter="0"/>
       <w:cols w:space="708"/>
@@ -199,175 +1060,211 @@
 
 <file path=word/footer1.xml><?xml version="1.0" encoding="utf-8"?>
 <w:ftr xmlns:wpc="http://schemas.microsoft.com/office/word/2010/wordprocessingCanvas" xmlns:cx="http://schemas.microsoft.com/office/drawing/2014/chartex" xmlns:cx1="http://schemas.microsoft.com/office/drawing/2015/9/8/chartex" xmlns:cx2="http://schemas.microsoft.com/office/drawing/2015/10/21/chartex" xmlns:cx3="http://schemas.microsoft.com/office/drawing/2016/5/9/chartex" xmlns:cx4="http://schemas.microsoft.com/office/drawing/2016/5/10/chartex" xmlns:cx5="http://schemas.microsoft.com/office/drawing/2016/5/11/chartex" xmlns:cx6="http://schemas.microsoft.com/office/drawing/2016/5/12/chartex" xmlns:cx7="http://schemas.microsoft.com/office/drawing/2016/5/13/chartex" xmlns:cx8="http://schemas.microsoft.com/office/drawing/2016/5/14/chartex" xmlns:mc="http://schemas.openxmlformats.org/markup-compatibility/2006" xmlns:aink="http://schemas.microsoft.com/office/drawing/2016/ink" xmlns:am3d="http://schemas.microsoft.com/office/drawing/2017/model3d" xmlns:o="urn:schemas-microsoft-com:office:office" xmlns:r="http://schemas.openxmlformats.org/officeDocument/2006/relationships" xmlns:m="http://schemas.openxmlformats.org/officeDocument/2006/math" xmlns:v="urn:schemas-microsoft-com:vml" xmlns:wp14="http://schemas.microsoft.com/office/word/2010/wordprocessingDrawing" xmlns:wp="http://schemas.openxmlformats.org/drawingml/2006/wordprocessingDrawing" xmlns:w10="urn:schemas-microsoft-com:office:word" xmlns:w="http://schemas.openxmlformats.org/wordprocessingml/2006/main" xmlns:w14="http://schemas.microsoft.com/office/word/2010/wordml" xmlns:w15="http://schemas.microsoft.com/office/word/2012/wordml" xmlns:w16cex="http://schemas.microsoft.com/office/word/2018/wordml/cex" xmlns:w16cid="http://schemas.microsoft.com/office/word/2016/wordml/cid" xmlns:w16="http://schemas.microsoft.com/office/word/2018/wordml" xmlns:w16sdtdh="http://schemas.microsoft.com/office/word/2020/wordml/sdtdatahash" xmlns:w16se="http://schemas.microsoft.com/office/word/2015/wordml/symex" xmlns:wpg="http://schemas.microsoft.com/office/word/2010/wordprocessingGroup" xmlns:wpi="http://schemas.microsoft.com/office/word/2010/wordprocessingInk" xmlns:wne="http://schemas.microsoft.com/office/word/2006/wordml" xmlns:wps="http://schemas.microsoft.com/office/word/2010/wordprocessingShape" mc:Ignorable="w14 w15 w16se w16cid w16 w16cex w16sdtdh wp14">
-  <w:sdt>
-    <w:sdtPr>
-      <w:rPr>
-        <w:rFonts w:ascii="Arial" w:hAnsi="Arial" w:cs="Arial"/>
-        <w:sz w:val="20"/>
-        <w:szCs w:val="20"/>
-      </w:rPr>
-      <w:id w:val="1630672428"/>
-      <w:docPartObj>
-        <w:docPartGallery w:val="Page Numbers (Bottom of Page)"/>
-        <w:docPartUnique/>
-      </w:docPartObj>
-    </w:sdtPr>
-    <w:sdtContent>
-      <w:sdt>
-        <w:sdtPr>
-          <w:rPr>
-            <w:rFonts w:ascii="Arial" w:hAnsi="Arial" w:cs="Arial"/>
-            <w:sz w:val="20"/>
-            <w:szCs w:val="20"/>
-          </w:rPr>
-          <w:id w:val="-1769616900"/>
-          <w:docPartObj>
-            <w:docPartGallery w:val="Page Numbers (Top of Page)"/>
-            <w:docPartUnique/>
-          </w:docPartObj>
-        </w:sdtPr>
-        <w:sdtContent>
-          <w:p>
-            <w:pPr>
-              <w:pStyle w:val="Footer"/>
-              <w:jc w:val="right"/>
-              <w:rPr>
-                <w:rFonts w:ascii="Arial" w:hAnsi="Arial" w:cs="Arial"/>
-                <w:sz w:val="20"/>
-                <w:szCs w:val="20"/>
-              </w:rPr>
-            </w:pPr>
-            <w:r>
-              <w:rPr>
-                <w:rFonts w:ascii="Arial" w:hAnsi="Arial" w:cs="Arial"/>
-                <w:sz w:val="20"/>
-                <w:szCs w:val="20"/>
-              </w:rPr>
-              <w:t xml:space="preserve">Page </w:t>
-            </w:r>
-            <w:r>
-              <w:rPr>
-                <w:rFonts w:ascii="Arial" w:hAnsi="Arial" w:cs="Arial"/>
-                <w:b/>
-                <w:bCs/>
-                <w:sz w:val="20"/>
-                <w:szCs w:val="20"/>
-              </w:rPr>
-              <w:fldChar w:fldCharType="begin"/>
-            </w:r>
-            <w:r>
-              <w:rPr>
-                <w:rFonts w:ascii="Arial" w:hAnsi="Arial" w:cs="Arial"/>
-                <w:b/>
-                <w:bCs/>
-                <w:sz w:val="20"/>
-                <w:szCs w:val="20"/>
-              </w:rPr>
-              <w:instrText xml:space="preserve"> PAGE </w:instrText>
-            </w:r>
-            <w:r>
-              <w:rPr>
-                <w:rFonts w:ascii="Arial" w:hAnsi="Arial" w:cs="Arial"/>
-                <w:b/>
-                <w:bCs/>
-                <w:sz w:val="20"/>
-                <w:szCs w:val="20"/>
-              </w:rPr>
-              <w:fldChar w:fldCharType="separate"/>
-            </w:r>
-            <w:r>
-              <w:rPr>
-                <w:rFonts w:ascii="Arial" w:hAnsi="Arial" w:cs="Arial"/>
-                <w:b/>
-                <w:bCs/>
-                <w:noProof/>
-                <w:sz w:val="20"/>
-                <w:szCs w:val="20"/>
-              </w:rPr>
-              <w:t>2</w:t>
-            </w:r>
-            <w:r>
-              <w:rPr>
-                <w:rFonts w:ascii="Arial" w:hAnsi="Arial" w:cs="Arial"/>
-                <w:b/>
-                <w:bCs/>
-                <w:sz w:val="20"/>
-                <w:szCs w:val="20"/>
-              </w:rPr>
-              <w:fldChar w:fldCharType="end"/>
-            </w:r>
-            <w:r>
-              <w:rPr>
-                <w:rFonts w:ascii="Arial" w:hAnsi="Arial" w:cs="Arial"/>
-                <w:sz w:val="20"/>
-                <w:szCs w:val="20"/>
-              </w:rPr>
-              <w:t xml:space="preserve"> of </w:t>
-            </w:r>
-            <w:r>
-              <w:rPr>
-                <w:rFonts w:ascii="Arial" w:hAnsi="Arial" w:cs="Arial"/>
-                <w:b/>
-                <w:bCs/>
-                <w:sz w:val="20"/>
-                <w:szCs w:val="20"/>
-              </w:rPr>
-              <w:fldChar w:fldCharType="begin"/>
-            </w:r>
-            <w:r>
-              <w:rPr>
-                <w:rFonts w:ascii="Arial" w:hAnsi="Arial" w:cs="Arial"/>
-                <w:b/>
-                <w:bCs/>
-                <w:sz w:val="20"/>
-                <w:szCs w:val="20"/>
-              </w:rPr>
-              <w:instrText xml:space="preserve"> NUMPAGES  </w:instrText>
-            </w:r>
-            <w:r>
-              <w:rPr>
-                <w:rFonts w:ascii="Arial" w:hAnsi="Arial" w:cs="Arial"/>
-                <w:b/>
-                <w:bCs/>
-                <w:sz w:val="20"/>
-                <w:szCs w:val="20"/>
-              </w:rPr>
-              <w:fldChar w:fldCharType="separate"/>
-            </w:r>
-            <w:r>
-              <w:rPr>
-                <w:rFonts w:ascii="Arial" w:hAnsi="Arial" w:cs="Arial"/>
-                <w:b/>
-                <w:bCs/>
-                <w:noProof/>
-                <w:sz w:val="20"/>
-                <w:szCs w:val="20"/>
-              </w:rPr>
-              <w:t>2</w:t>
-            </w:r>
-            <w:r>
-              <w:rPr>
-                <w:rFonts w:ascii="Arial" w:hAnsi="Arial" w:cs="Arial"/>
-                <w:b/>
-                <w:bCs/>
-                <w:sz w:val="20"/>
-                <w:szCs w:val="20"/>
-              </w:rPr>
-              <w:fldChar w:fldCharType="end"/>
-            </w:r>
-          </w:p>
-        </w:sdtContent>
-      </w:sdt>
-    </w:sdtContent>
-  </w:sdt>
+  <w:tbl>
+    <w:tblPr>
+      <w:tblStyle w:val="TableGrid"/>
+      <w:tblW w:w="5000" w:type="pct"/>
+      <w:tblBorders>
+        <w:top w:val="none" w:sz="0" w:space="0" w:color="auto"/>
+        <w:left w:val="none" w:sz="0" w:space="0" w:color="auto"/>
+        <w:bottom w:val="none" w:sz="0" w:space="0" w:color="auto"/>
+        <w:right w:val="none" w:sz="0" w:space="0" w:color="auto"/>
+        <w:insideH w:val="none" w:sz="0" w:space="0" w:color="auto"/>
+        <w:insideV w:val="none" w:sz="0" w:space="0" w:color="auto"/>
+      </w:tblBorders>
+      <w:tblCellMar>
+        <w:left w:w="0" w:type="dxa"/>
+        <w:right w:w="0" w:type="dxa"/>
+      </w:tblCellMar>
+      <w:tblLook w:val="04A0" w:firstRow="1" w:lastRow="0" w:firstColumn="1" w:lastColumn="0" w:noHBand="0" w:noVBand="1"/>
+    </w:tblPr>
+    <w:tblGrid>
+      <w:gridCol w:w="4513"/>
+      <w:gridCol w:w="4513"/>
+    </w:tblGrid>
+    <w:tr>
+      <w:tc>
+        <w:tcPr>
+          <w:tcW w:w="2500" w:type="pct"/>
+        </w:tcPr>
+        <w:p>
+          <w:pPr>
+            <w:pStyle w:val="Footer"/>
+          </w:pPr>
+          <w:r>
+            <w:t>Word Count: 1000 (+/- 10%)</w:t>
+          </w:r>
+        </w:p>
+      </w:tc>
+      <w:tc>
+        <w:tcPr>
+          <w:tcW w:w="2500" w:type="pct"/>
+        </w:tcPr>
+        <w:sdt>
+          <w:sdtPr>
+            <w:rPr>
+              <w:rFonts w:ascii="Arial" w:hAnsi="Arial" w:cs="Arial"/>
+              <w:sz w:val="20"/>
+              <w:szCs w:val="20"/>
+            </w:rPr>
+            <w:id w:val="1630672428"/>
+            <w:docPartObj>
+              <w:docPartGallery w:val="Page Numbers (Bottom of Page)"/>
+              <w:docPartUnique/>
+            </w:docPartObj>
+          </w:sdtPr>
+          <w:sdtContent>
+            <w:sdt>
+              <w:sdtPr>
+                <w:rPr>
+                  <w:rFonts w:ascii="Arial" w:hAnsi="Arial" w:cs="Arial"/>
+                  <w:sz w:val="20"/>
+                  <w:szCs w:val="20"/>
+                </w:rPr>
+                <w:id w:val="-1769616900"/>
+                <w:docPartObj>
+                  <w:docPartGallery w:val="Page Numbers (Top of Page)"/>
+                  <w:docPartUnique/>
+                </w:docPartObj>
+              </w:sdtPr>
+              <w:sdtContent>
+                <w:p>
+                  <w:pPr>
+                    <w:pStyle w:val="Footer"/>
+                    <w:jc w:val="right"/>
+                    <w:rPr>
+                      <w:rFonts w:ascii="Arial" w:hAnsi="Arial" w:cs="Arial"/>
+                      <w:sz w:val="20"/>
+                      <w:szCs w:val="20"/>
+                    </w:rPr>
+                  </w:pPr>
+                  <w:r>
+                    <w:rPr>
+                      <w:rFonts w:ascii="Arial" w:hAnsi="Arial" w:cs="Arial"/>
+                      <w:sz w:val="20"/>
+                      <w:szCs w:val="20"/>
+                    </w:rPr>
+                    <w:t xml:space="preserve">Page </w:t>
+                  </w:r>
+                  <w:r>
+                    <w:rPr>
+                      <w:rFonts w:ascii="Arial" w:hAnsi="Arial" w:cs="Arial"/>
+                      <w:b/>
+                      <w:bCs/>
+                      <w:sz w:val="20"/>
+                      <w:szCs w:val="20"/>
+                    </w:rPr>
+                    <w:fldChar w:fldCharType="begin"/>
+                  </w:r>
+                  <w:r>
+                    <w:rPr>
+                      <w:rFonts w:ascii="Arial" w:hAnsi="Arial" w:cs="Arial"/>
+                      <w:b/>
+                      <w:bCs/>
+                      <w:sz w:val="20"/>
+                      <w:szCs w:val="20"/>
+                    </w:rPr>
+                    <w:instrText xml:space="preserve"> PAGE </w:instrText>
+                  </w:r>
+                  <w:r>
+                    <w:rPr>
+                      <w:rFonts w:ascii="Arial" w:hAnsi="Arial" w:cs="Arial"/>
+                      <w:b/>
+                      <w:bCs/>
+                      <w:sz w:val="20"/>
+                      <w:szCs w:val="20"/>
+                    </w:rPr>
+                    <w:fldChar w:fldCharType="separate"/>
+                  </w:r>
+                  <w:r>
+                    <w:rPr>
+                      <w:rFonts w:ascii="Arial" w:hAnsi="Arial" w:cs="Arial"/>
+                      <w:b/>
+                      <w:bCs/>
+                      <w:sz w:val="20"/>
+                      <w:szCs w:val="20"/>
+                    </w:rPr>
+                    <w:t>1</w:t>
+                  </w:r>
+                  <w:r>
+                    <w:rPr>
+                      <w:rFonts w:ascii="Arial" w:hAnsi="Arial" w:cs="Arial"/>
+                      <w:b/>
+                      <w:bCs/>
+                      <w:sz w:val="20"/>
+                      <w:szCs w:val="20"/>
+                    </w:rPr>
+                    <w:fldChar w:fldCharType="end"/>
+                  </w:r>
+                  <w:r>
+                    <w:rPr>
+                      <w:rFonts w:ascii="Arial" w:hAnsi="Arial" w:cs="Arial"/>
+                      <w:sz w:val="20"/>
+                      <w:szCs w:val="20"/>
+                    </w:rPr>
+                    <w:t xml:space="preserve"> of </w:t>
+                  </w:r>
+                  <w:r>
+                    <w:rPr>
+                      <w:rFonts w:ascii="Arial" w:hAnsi="Arial" w:cs="Arial"/>
+                      <w:b/>
+                      <w:bCs/>
+                      <w:sz w:val="20"/>
+                      <w:szCs w:val="20"/>
+                    </w:rPr>
+                    <w:fldChar w:fldCharType="begin"/>
+                  </w:r>
+                  <w:r>
+                    <w:rPr>
+                      <w:rFonts w:ascii="Arial" w:hAnsi="Arial" w:cs="Arial"/>
+                      <w:b/>
+                      <w:bCs/>
+                      <w:sz w:val="20"/>
+                      <w:szCs w:val="20"/>
+                    </w:rPr>
+                    <w:instrText xml:space="preserve"> NUMPAGES  </w:instrText>
+                  </w:r>
+                  <w:r>
+                    <w:rPr>
+                      <w:rFonts w:ascii="Arial" w:hAnsi="Arial" w:cs="Arial"/>
+                      <w:b/>
+                      <w:bCs/>
+                      <w:sz w:val="20"/>
+                      <w:szCs w:val="20"/>
+                    </w:rPr>
+                    <w:fldChar w:fldCharType="separate"/>
+                  </w:r>
+                  <w:r>
+                    <w:rPr>
+                      <w:rFonts w:ascii="Arial" w:hAnsi="Arial" w:cs="Arial"/>
+                      <w:b/>
+                      <w:bCs/>
+                      <w:sz w:val="20"/>
+                      <w:szCs w:val="20"/>
+                    </w:rPr>
+                    <w:t>2</w:t>
+                  </w:r>
+                  <w:r>
+                    <w:rPr>
+                      <w:rFonts w:ascii="Arial" w:hAnsi="Arial" w:cs="Arial"/>
+                      <w:b/>
+                      <w:bCs/>
+                      <w:sz w:val="20"/>
+                      <w:szCs w:val="20"/>
+                    </w:rPr>
+                    <w:fldChar w:fldCharType="end"/>
+                  </w:r>
+                </w:p>
+              </w:sdtContent>
+            </w:sdt>
+          </w:sdtContent>
+        </w:sdt>
+      </w:tc>
+    </w:tr>
+  </w:tbl>
   <w:p>
     <w:pPr>
       <w:pStyle w:val="Footer"/>
-      <w:rPr>
-        <w:rFonts w:ascii="Arial" w:hAnsi="Arial" w:cs="Arial"/>
-        <w:sz w:val="20"/>
-        <w:szCs w:val="20"/>
-      </w:rPr>
     </w:pPr>
   </w:p>
 </w:ftr>
@@ -419,6 +1316,103 @@
     </w:r>
   </w:p>
 </w:hdr>
+</file>
+
+<file path=word/numbering.xml><?xml version="1.0" encoding="utf-8"?>
+<w:numbering xmlns:wpc="http://schemas.microsoft.com/office/word/2010/wordprocessingCanvas" xmlns:cx="http://schemas.microsoft.com/office/drawing/2014/chartex" xmlns:cx1="http://schemas.microsoft.com/office/drawing/2015/9/8/chartex" xmlns:cx2="http://schemas.microsoft.com/office/drawing/2015/10/21/chartex" xmlns:cx3="http://schemas.microsoft.com/office/drawing/2016/5/9/chartex" xmlns:cx4="http://schemas.microsoft.com/office/drawing/2016/5/10/chartex" xmlns:cx5="http://schemas.microsoft.com/office/drawing/2016/5/11/chartex" xmlns:cx6="http://schemas.microsoft.com/office/drawing/2016/5/12/chartex" xmlns:cx7="http://schemas.microsoft.com/office/drawing/2016/5/13/chartex" xmlns:cx8="http://schemas.microsoft.com/office/drawing/2016/5/14/chartex" xmlns:mc="http://schemas.openxmlformats.org/markup-compatibility/2006" xmlns:aink="http://schemas.microsoft.com/office/drawing/2016/ink" xmlns:am3d="http://schemas.microsoft.com/office/drawing/2017/model3d" xmlns:o="urn:schemas-microsoft-com:office:office" xmlns:r="http://schemas.openxmlformats.org/officeDocument/2006/relationships" xmlns:m="http://schemas.openxmlformats.org/officeDocument/2006/math" xmlns:v="urn:schemas-microsoft-com:vml" xmlns:wp14="http://schemas.microsoft.com/office/word/2010/wordprocessingDrawing" xmlns:wp="http://schemas.openxmlformats.org/drawingml/2006/wordprocessingDrawing" xmlns:w10="urn:schemas-microsoft-com:office:word" xmlns:w="http://schemas.openxmlformats.org/wordprocessingml/2006/main" xmlns:w14="http://schemas.microsoft.com/office/word/2010/wordml" xmlns:w15="http://schemas.microsoft.com/office/word/2012/wordml" xmlns:w16cex="http://schemas.microsoft.com/office/word/2018/wordml/cex" xmlns:w16cid="http://schemas.microsoft.com/office/word/2016/wordml/cid" xmlns:w16="http://schemas.microsoft.com/office/word/2018/wordml" xmlns:w16sdtdh="http://schemas.microsoft.com/office/word/2020/wordml/sdtdatahash" xmlns:w16se="http://schemas.microsoft.com/office/word/2015/wordml/symex" xmlns:wpg="http://schemas.microsoft.com/office/word/2010/wordprocessingGroup" xmlns:wpi="http://schemas.microsoft.com/office/word/2010/wordprocessingInk" xmlns:wne="http://schemas.microsoft.com/office/word/2006/wordml" xmlns:wps="http://schemas.microsoft.com/office/word/2010/wordprocessingShape" mc:Ignorable="w14 w15 w16se w16cid w16 w16cex w16sdtdh wp14">
+  <w:abstractNum w:abstractNumId="0" w15:restartNumberingAfterBreak="0">
+    <w:nsid w:val="66714413"/>
+    <w:multiLevelType w:val="hybridMultilevel"/>
+    <w:tmpl w:val="3B72ED92"/>
+    <w:lvl w:ilvl="0" w:tplc="0C090015">
+      <w:start w:val="1"/>
+      <w:numFmt w:val="upperLetter"/>
+      <w:lvlText w:val="%1."/>
+      <w:lvlJc w:val="left"/>
+      <w:pPr>
+        <w:ind w:left="360" w:hanging="360"/>
+      </w:pPr>
+      <w:rPr>
+        <w:rFonts w:hint="default"/>
+      </w:rPr>
+    </w:lvl>
+    <w:lvl w:ilvl="1" w:tplc="0C090019" w:tentative="1">
+      <w:start w:val="1"/>
+      <w:numFmt w:val="lowerLetter"/>
+      <w:lvlText w:val="%2."/>
+      <w:lvlJc w:val="left"/>
+      <w:pPr>
+        <w:ind w:left="1080" w:hanging="360"/>
+      </w:pPr>
+    </w:lvl>
+    <w:lvl w:ilvl="2" w:tplc="0C09001B" w:tentative="1">
+      <w:start w:val="1"/>
+      <w:numFmt w:val="lowerRoman"/>
+      <w:lvlText w:val="%3."/>
+      <w:lvlJc w:val="right"/>
+      <w:pPr>
+        <w:ind w:left="1800" w:hanging="180"/>
+      </w:pPr>
+    </w:lvl>
+    <w:lvl w:ilvl="3" w:tplc="0C09000F" w:tentative="1">
+      <w:start w:val="1"/>
+      <w:numFmt w:val="decimal"/>
+      <w:lvlText w:val="%4."/>
+      <w:lvlJc w:val="left"/>
+      <w:pPr>
+        <w:ind w:left="2520" w:hanging="360"/>
+      </w:pPr>
+    </w:lvl>
+    <w:lvl w:ilvl="4" w:tplc="0C090019" w:tentative="1">
+      <w:start w:val="1"/>
+      <w:numFmt w:val="lowerLetter"/>
+      <w:lvlText w:val="%5."/>
+      <w:lvlJc w:val="left"/>
+      <w:pPr>
+        <w:ind w:left="3240" w:hanging="360"/>
+      </w:pPr>
+    </w:lvl>
+    <w:lvl w:ilvl="5" w:tplc="0C09001B" w:tentative="1">
+      <w:start w:val="1"/>
+      <w:numFmt w:val="lowerRoman"/>
+      <w:lvlText w:val="%6."/>
+      <w:lvlJc w:val="right"/>
+      <w:pPr>
+        <w:ind w:left="3960" w:hanging="180"/>
+      </w:pPr>
+    </w:lvl>
+    <w:lvl w:ilvl="6" w:tplc="0C09000F" w:tentative="1">
+      <w:start w:val="1"/>
+      <w:numFmt w:val="decimal"/>
+      <w:lvlText w:val="%7."/>
+      <w:lvlJc w:val="left"/>
+      <w:pPr>
+        <w:ind w:left="4680" w:hanging="360"/>
+      </w:pPr>
+    </w:lvl>
+    <w:lvl w:ilvl="7" w:tplc="0C090019" w:tentative="1">
+      <w:start w:val="1"/>
+      <w:numFmt w:val="lowerLetter"/>
+      <w:lvlText w:val="%8."/>
+      <w:lvlJc w:val="left"/>
+      <w:pPr>
+        <w:ind w:left="5400" w:hanging="360"/>
+      </w:pPr>
+    </w:lvl>
+    <w:lvl w:ilvl="8" w:tplc="0C09001B" w:tentative="1">
+      <w:start w:val="1"/>
+      <w:numFmt w:val="lowerRoman"/>
+      <w:lvlText w:val="%9."/>
+      <w:lvlJc w:val="right"/>
+      <w:pPr>
+        <w:ind w:left="6120" w:hanging="180"/>
+      </w:pPr>
+    </w:lvl>
+  </w:abstractNum>
+  <w:num w:numId="1">
+    <w:abstractNumId w:val="0"/>
+  </w:num>
+</w:numbering>
 </file>
 
 <file path=word/styles.xml><?xml version="1.0" encoding="utf-8"?>
@@ -861,6 +1855,27 @@
       <w:szCs w:val="26"/>
     </w:rPr>
   </w:style>
+  <w:style w:type="paragraph" w:styleId="Heading3">
+    <w:name w:val="heading 3"/>
+    <w:basedOn w:val="Normal"/>
+    <w:next w:val="Normal"/>
+    <w:link w:val="Heading3Char"/>
+    <w:uiPriority w:val="9"/>
+    <w:unhideWhenUsed/>
+    <w:qFormat/>
+    <w:rsid w:val="00F468B9"/>
+    <w:pPr>
+      <w:keepNext/>
+      <w:keepLines/>
+      <w:spacing w:before="40" w:after="0"/>
+      <w:outlineLvl w:val="2"/>
+    </w:pPr>
+    <w:rPr>
+      <w:rFonts w:ascii="Arial" w:eastAsiaTheme="majorEastAsia" w:hAnsi="Arial" w:cstheme="majorBidi"/>
+      <w:sz w:val="24"/>
+      <w:szCs w:val="24"/>
+    </w:rPr>
+  </w:style>
   <w:style w:type="character" w:default="1" w:styleId="DefaultParagraphFont">
     <w:name w:val="Default Paragraph Font"/>
     <w:uiPriority w:val="1"/>
@@ -955,6 +1970,71 @@
       <w:sz w:val="24"/>
       <w:szCs w:val="26"/>
     </w:rPr>
+  </w:style>
+  <w:style w:type="character" w:customStyle="1" w:styleId="Heading3Char">
+    <w:name w:val="Heading 3 Char"/>
+    <w:basedOn w:val="DefaultParagraphFont"/>
+    <w:link w:val="Heading3"/>
+    <w:uiPriority w:val="9"/>
+    <w:rsid w:val="00F468B9"/>
+    <w:rPr>
+      <w:rFonts w:ascii="Arial" w:eastAsiaTheme="majorEastAsia" w:hAnsi="Arial" w:cstheme="majorBidi"/>
+      <w:sz w:val="24"/>
+      <w:szCs w:val="24"/>
+    </w:rPr>
+  </w:style>
+  <w:style w:type="table" w:styleId="TableGrid">
+    <w:name w:val="Table Grid"/>
+    <w:basedOn w:val="TableNormal"/>
+    <w:uiPriority w:val="39"/>
+    <w:rsid w:val="009B66EA"/>
+    <w:pPr>
+      <w:spacing w:after="0" w:line="240" w:lineRule="auto"/>
+    </w:pPr>
+    <w:tblPr>
+      <w:tblBorders>
+        <w:top w:val="single" w:sz="4" w:space="0" w:color="auto"/>
+        <w:left w:val="single" w:sz="4" w:space="0" w:color="auto"/>
+        <w:bottom w:val="single" w:sz="4" w:space="0" w:color="auto"/>
+        <w:right w:val="single" w:sz="4" w:space="0" w:color="auto"/>
+        <w:insideH w:val="single" w:sz="4" w:space="0" w:color="auto"/>
+        <w:insideV w:val="single" w:sz="4" w:space="0" w:color="auto"/>
+      </w:tblBorders>
+    </w:tblPr>
+  </w:style>
+  <w:style w:type="character" w:styleId="Hyperlink">
+    <w:name w:val="Hyperlink"/>
+    <w:basedOn w:val="DefaultParagraphFont"/>
+    <w:uiPriority w:val="99"/>
+    <w:unhideWhenUsed/>
+    <w:rsid w:val="000C4E91"/>
+    <w:rPr>
+      <w:color w:val="0563C1" w:themeColor="hyperlink"/>
+      <w:u w:val="single"/>
+    </w:rPr>
+  </w:style>
+  <w:style w:type="character" w:styleId="UnresolvedMention">
+    <w:name w:val="Unresolved Mention"/>
+    <w:basedOn w:val="DefaultParagraphFont"/>
+    <w:uiPriority w:val="99"/>
+    <w:semiHidden/>
+    <w:unhideWhenUsed/>
+    <w:rsid w:val="000C4E91"/>
+    <w:rPr>
+      <w:color w:val="605E5C"/>
+      <w:shd w:val="clear" w:color="auto" w:fill="E1DFDD"/>
+    </w:rPr>
+  </w:style>
+  <w:style w:type="paragraph" w:styleId="ListParagraph">
+    <w:name w:val="List Paragraph"/>
+    <w:basedOn w:val="Normal"/>
+    <w:uiPriority w:val="34"/>
+    <w:qFormat/>
+    <w:rsid w:val="007C2A4B"/>
+    <w:pPr>
+      <w:ind w:left="720"/>
+      <w:contextualSpacing/>
+    </w:pPr>
   </w:style>
 </w:styles>
 </file>

</xml_diff>